<commit_message>
add initial survey results to appendix
</commit_message>
<xml_diff>
--- a/Expert_Elicitation/Manuscripts/hws_salamanderelicitation_manuscript.docx
+++ b/Expert_Elicitation/Manuscripts/hws_salamanderelicitation_manuscript.docx
@@ -1036,6 +1036,7 @@
           <w:sz w:val="24"/>
           <w:szCs w:val="24"/>
         </w:rPr>
+        <w:lastRenderedPageBreak/>
         <w:t>Introduction</w:t>
       </w:r>
     </w:p>
@@ -1287,21 +1288,7 @@
         <w:rPr>
           <w:rFonts w:ascii="Times New Roman" w:hAnsi="Times New Roman"/>
         </w:rPr>
-        <w:t xml:space="preserve">Expert elicitation can be conducted within a probabilistic framework, which accounts for uncertainty (confidence) of multiple experts. Also used to parameterize models in the absence of data and as Bayesian priors to supplement sparse data and improve confidence </w:t>
-      </w:r>
-      <w:proofErr w:type="gramStart"/>
-      <w:r>
-        <w:rPr>
-          <w:rFonts w:ascii="Times New Roman" w:hAnsi="Times New Roman"/>
-        </w:rPr>
-        <w:t>in</w:t>
-      </w:r>
-      <w:proofErr w:type="gramEnd"/>
-      <w:r>
-        <w:rPr>
-          <w:rFonts w:ascii="Times New Roman" w:hAnsi="Times New Roman"/>
-        </w:rPr>
-        <w:t xml:space="preserve"> predictions (Yamada et al., 2003; Martin et al., 2005; Denham and </w:t>
+        <w:t xml:space="preserve">Expert elicitation can be conducted within a probabilistic framework, which accounts for uncertainty (confidence) of multiple experts. Also used to parameterize models in the absence of data and as Bayesian priors to supplement sparse data and improve confidence in predictions (Yamada et al., 2003; Martin et al., 2005; Denham and </w:t>
       </w:r>
       <w:proofErr w:type="spellStart"/>
       <w:r>
@@ -1525,6 +1512,7 @@
           <w:sz w:val="24"/>
           <w:szCs w:val="24"/>
         </w:rPr>
+        <w:lastRenderedPageBreak/>
         <w:t xml:space="preserve">Martin et al. </w:t>
       </w:r>
       <w:proofErr w:type="gramStart"/>
@@ -2327,6 +2315,7 @@
           <w:sz w:val="24"/>
           <w:szCs w:val="24"/>
         </w:rPr>
+        <w:lastRenderedPageBreak/>
         <w:t>Do predictions from experts vary from publications? (</w:t>
       </w:r>
       <w:proofErr w:type="gramStart"/>
@@ -3101,6 +3090,7 @@
           <w:sz w:val="24"/>
           <w:szCs w:val="24"/>
         </w:rPr>
+        <w:lastRenderedPageBreak/>
         <w:t xml:space="preserve">Conduct expert elicitation for </w:t>
       </w:r>
       <w:proofErr w:type="spellStart"/>
@@ -4249,7 +4239,16 @@
           <w:sz w:val="24"/>
           <w:szCs w:val="24"/>
         </w:rPr>
-        <w:t>upancy under specific habitat conditions? parameter: the effect (mean and variance) of one unit change in habitat conditions on the probability of occupancy within a site). In this study, we asked experts “under the abiotic and biotic conditions specified, how many 500-reaches (site-level) out of 100 randomly, but evenly, selected from across a specific region (northeast, mid-</w:t>
+        <w:t>upancy under specific habitat conditions? parameter: the effect (mean and variance) of one unit change in habitat conditions on the probability of occupancy within a site). In this study, we asked experts “under the abiotic and biotic conditions specified, how many 500-</w:t>
+      </w:r>
+      <w:r>
+        <w:rPr>
+          <w:rFonts w:ascii="Times New Roman" w:hAnsi="Times New Roman"/>
+          <w:sz w:val="24"/>
+          <w:szCs w:val="24"/>
+        </w:rPr>
+        <w:lastRenderedPageBreak/>
+        <w:t>reaches (site-level) out of 100 randomly, but evenly, selected from across a specific region (northeast, mid-</w:t>
       </w:r>
       <w:proofErr w:type="spellStart"/>
       <w:r>
@@ -5390,6 +5389,7 @@
                 <w:sz w:val="24"/>
                 <w:szCs w:val="24"/>
               </w:rPr>
+              <w:lastRenderedPageBreak/>
               <w:t>Stream temperature</w:t>
             </w:r>
             <w:r>
@@ -7230,7 +7230,16 @@
                 <w:sz w:val="24"/>
                 <w:szCs w:val="24"/>
               </w:rPr>
-              <w:t>Occupancy model framework outlined with</w:t>
+              <w:t xml:space="preserve">Occupancy model framework </w:t>
+            </w:r>
+            <w:r>
+              <w:rPr>
+                <w:rFonts w:ascii="Times New Roman" w:hAnsi="Times New Roman"/>
+                <w:sz w:val="24"/>
+                <w:szCs w:val="24"/>
+              </w:rPr>
+              <w:lastRenderedPageBreak/>
+              <w:t>outlined with</w:t>
             </w:r>
             <w:r>
               <w:rPr>
@@ -7284,7 +7293,17 @@
                 <w:sz w:val="24"/>
                 <w:szCs w:val="24"/>
               </w:rPr>
-              <w:t>All experts individually answer email survey</w:t>
+              <w:lastRenderedPageBreak/>
+              <w:t>All experts individuall</w:t>
+            </w:r>
+            <w:r>
+              <w:rPr>
+                <w:rFonts w:ascii="Times New Roman" w:hAnsi="Times New Roman"/>
+                <w:sz w:val="24"/>
+                <w:szCs w:val="24"/>
+              </w:rPr>
+              <w:lastRenderedPageBreak/>
+              <w:t>y answer email survey</w:t>
             </w:r>
           </w:p>
         </w:tc>
@@ -7314,7 +7333,17 @@
                 <w:sz w:val="24"/>
                 <w:szCs w:val="24"/>
               </w:rPr>
-              <w:t xml:space="preserve">All experts shown anonymous answers and discuss over webinar </w:t>
+              <w:lastRenderedPageBreak/>
+              <w:t xml:space="preserve">All experts shown anonymous </w:t>
+            </w:r>
+            <w:r>
+              <w:rPr>
+                <w:rFonts w:ascii="Times New Roman" w:hAnsi="Times New Roman"/>
+                <w:sz w:val="24"/>
+                <w:szCs w:val="24"/>
+              </w:rPr>
+              <w:lastRenderedPageBreak/>
+              <w:t xml:space="preserve">answers and discuss over webinar </w:t>
             </w:r>
           </w:p>
         </w:tc>
@@ -7344,7 +7373,17 @@
                 <w:sz w:val="24"/>
                 <w:szCs w:val="24"/>
               </w:rPr>
-              <w:t>All experts individual make second and final anonymous estimates</w:t>
+              <w:lastRenderedPageBreak/>
+              <w:t xml:space="preserve">All experts individual make </w:t>
+            </w:r>
+            <w:r>
+              <w:rPr>
+                <w:rFonts w:ascii="Times New Roman" w:hAnsi="Times New Roman"/>
+                <w:sz w:val="24"/>
+                <w:szCs w:val="24"/>
+              </w:rPr>
+              <w:lastRenderedPageBreak/>
+              <w:t>second and final anonymous estimates</w:t>
             </w:r>
           </w:p>
         </w:tc>
@@ -7374,7 +7413,17 @@
                 <w:sz w:val="24"/>
                 <w:szCs w:val="24"/>
               </w:rPr>
-              <w:t xml:space="preserve">Mean and median of all experts’ final estimates are calculated. </w:t>
+              <w:lastRenderedPageBreak/>
+              <w:t xml:space="preserve">Mean and median of all experts’ final </w:t>
+            </w:r>
+            <w:r>
+              <w:rPr>
+                <w:rFonts w:ascii="Times New Roman" w:hAnsi="Times New Roman"/>
+                <w:sz w:val="24"/>
+                <w:szCs w:val="24"/>
+              </w:rPr>
+              <w:lastRenderedPageBreak/>
+              <w:t xml:space="preserve">estimates are calculated. </w:t>
             </w:r>
           </w:p>
         </w:tc>
@@ -7406,6 +7455,7 @@
                 <w:sz w:val="24"/>
                 <w:szCs w:val="24"/>
               </w:rPr>
+              <w:lastRenderedPageBreak/>
               <w:t>Covariates for each catchment calculated (CONTE/NEARMI)</w:t>
             </w:r>
           </w:p>
@@ -9444,7 +9494,16 @@
           <w:sz w:val="24"/>
           <w:szCs w:val="24"/>
         </w:rPr>
-        <w:t xml:space="preserve"> Coefficients of variation were higher for estimates of upper and lower bounds than for best estimates, and higher for the first- round estimates than for second- round estimates, indicating a shift towards agreement among experts (von der </w:t>
+        <w:t xml:space="preserve"> Coefficients of variation were higher for estimates of upper and lower bounds than for best estimates, and higher for the first- </w:t>
+      </w:r>
+      <w:r>
+        <w:rPr>
+          <w:rFonts w:ascii="Times New Roman" w:hAnsi="Times New Roman"/>
+          <w:sz w:val="24"/>
+          <w:szCs w:val="24"/>
+        </w:rPr>
+        <w:lastRenderedPageBreak/>
+        <w:t xml:space="preserve">round estimates than for second- round estimates, indicating a shift towards agreement among experts (von der </w:t>
       </w:r>
       <w:proofErr w:type="spellStart"/>
       <w:r>
@@ -9983,15 +10042,7 @@
           <w:rFonts w:ascii="Times" w:hAnsi="Times" w:cs="Times New Roman"/>
           <w:i/>
         </w:rPr>
-        <w:t>Pha</w:t>
-      </w:r>
-      <w:bookmarkStart w:id="0" w:name="_GoBack"/>
-      <w:r>
-        <w:rPr>
-          <w:rFonts w:ascii="Times" w:hAnsi="Times" w:cs="Times New Roman"/>
-          <w:i/>
-        </w:rPr>
-        <w:t>scolarctos</w:t>
+        <w:t>Phascolarctos</w:t>
       </w:r>
       <w:proofErr w:type="spellEnd"/>
       <w:r>
@@ -10291,16 +10342,7 @@
           <w:sz w:val="24"/>
           <w:szCs w:val="24"/>
         </w:rPr>
-        <w:t>, N</w:t>
-      </w:r>
-      <w:bookmarkEnd w:id="0"/>
-      <w:r>
-        <w:rPr>
-          <w:rFonts w:ascii="Times New Roman" w:hAnsi="Times New Roman"/>
-          <w:sz w:val="24"/>
-          <w:szCs w:val="24"/>
-        </w:rPr>
-        <w:t>. D. Evaluating expert opinion and spatial scale in an amphibian model.</w:t>
+        <w:t>, N. D. Evaluating expert opinion and spatial scale in an amphibian model.</w:t>
       </w:r>
       <w:proofErr w:type="gramEnd"/>
       <w:r>
@@ -10821,6 +10863,7 @@
           <w:sz w:val="24"/>
           <w:szCs w:val="24"/>
         </w:rPr>
+        <w:lastRenderedPageBreak/>
         <w:t xml:space="preserve">McBride, M.F., </w:t>
       </w:r>
       <w:proofErr w:type="spellStart"/>
@@ -12200,6 +12243,7 @@
         <w:rPr>
           <w:rFonts w:ascii="Times New Roman" w:hAnsi="Times New Roman" w:cs="Times New Roman"/>
         </w:rPr>
+        <w:lastRenderedPageBreak/>
         <w:t xml:space="preserve">Appendix A. List of experts requested to take this survey. </w:t>
       </w:r>
     </w:p>
@@ -14242,7 +14286,14 @@
               <w:rPr>
                 <w:rFonts w:ascii="Times New Roman" w:eastAsia="Times New Roman" w:hAnsi="Times New Roman" w:cs="Times New Roman"/>
               </w:rPr>
-              <w:t>Division of Forestry and Natural Resources, West Virginia University, Morgantown, WV 26506, USA</w:t>
+              <w:t xml:space="preserve">Division of Forestry and Natural </w:t>
+            </w:r>
+            <w:r>
+              <w:rPr>
+                <w:rFonts w:ascii="Times New Roman" w:eastAsia="Times New Roman" w:hAnsi="Times New Roman" w:cs="Times New Roman"/>
+              </w:rPr>
+              <w:lastRenderedPageBreak/>
+              <w:t>Resources, West Virginia University, Morgantown, WV 26506, USA</w:t>
             </w:r>
             <w:r>
               <w:rPr>
@@ -14267,6 +14318,7 @@
               <w:rPr>
                 <w:rFonts w:ascii="Times New Roman" w:eastAsia="Times New Roman" w:hAnsi="Times New Roman" w:cs="Times New Roman"/>
               </w:rPr>
+              <w:lastRenderedPageBreak/>
               <w:t>?</w:t>
             </w:r>
           </w:p>
@@ -14294,6 +14346,7 @@
               <w:rPr>
                 <w:rFonts w:ascii="Times New Roman" w:eastAsia="Times New Roman" w:hAnsi="Times New Roman" w:cs="Times New Roman"/>
               </w:rPr>
+              <w:lastRenderedPageBreak/>
               <w:t>Niemiller</w:t>
             </w:r>
             <w:proofErr w:type="spellEnd"/>
@@ -15939,6 +15992,448 @@
         </w:tc>
       </w:tr>
     </w:tbl>
+    <w:p>
+      <w:pPr>
+        <w:rPr>
+          <w:rFonts w:ascii="Times New Roman" w:hAnsi="Times New Roman" w:cs="Times New Roman"/>
+        </w:rPr>
+      </w:pPr>
+      <w:r>
+        <w:rPr>
+          <w:rFonts w:ascii="Times New Roman" w:hAnsi="Times New Roman" w:cs="Times New Roman"/>
+        </w:rPr>
+        <w:lastRenderedPageBreak/>
+        <w:t>Appendix. Initial Survey Results</w:t>
+      </w:r>
+    </w:p>
+    <w:p>
+      <w:pPr>
+        <w:rPr>
+          <w:rFonts w:ascii="Times New Roman" w:hAnsi="Times New Roman" w:cs="Times New Roman"/>
+        </w:rPr>
+      </w:pPr>
+    </w:p>
+    <w:p>
+      <w:pPr>
+        <w:rPr>
+          <w:rFonts w:ascii="Times New Roman" w:hAnsi="Times New Roman" w:cs="Times New Roman"/>
+        </w:rPr>
+      </w:pPr>
+      <w:r>
+        <w:rPr>
+          <w:rFonts w:ascii="Times New Roman" w:hAnsi="Times New Roman" w:cs="Times New Roman"/>
+        </w:rPr>
+        <w:t>Table 1. Experience and expertise among stream salamander experts (self-ranking) (question 1)</w:t>
+      </w:r>
+    </w:p>
+    <w:p>
+      <w:pPr>
+        <w:rPr>
+          <w:rFonts w:ascii="Times New Roman" w:hAnsi="Times New Roman" w:cs="Times New Roman"/>
+        </w:rPr>
+      </w:pPr>
+    </w:p>
+    <w:p>
+      <w:pPr>
+        <w:rPr>
+          <w:rFonts w:ascii="Times New Roman" w:hAnsi="Times New Roman" w:cs="Times New Roman"/>
+        </w:rPr>
+      </w:pPr>
+      <w:r>
+        <w:rPr>
+          <w:rFonts w:ascii="Times New Roman" w:hAnsi="Times New Roman" w:cs="Times New Roman"/>
+        </w:rPr>
+        <w:t>Figure 1. Conceptual catchment</w:t>
+      </w:r>
+    </w:p>
+    <w:p>
+      <w:pPr>
+        <w:rPr>
+          <w:rFonts w:ascii="Times New Roman" w:hAnsi="Times New Roman" w:cs="Times New Roman"/>
+        </w:rPr>
+      </w:pPr>
+    </w:p>
+    <w:p>
+      <w:pPr>
+        <w:rPr>
+          <w:rFonts w:ascii="Times New Roman" w:hAnsi="Times New Roman" w:cs="Times New Roman"/>
+        </w:rPr>
+      </w:pPr>
+      <w:r>
+        <w:rPr>
+          <w:rFonts w:ascii="Times New Roman" w:hAnsi="Times New Roman" w:cs="Times New Roman"/>
+        </w:rPr>
+        <w:t>Figure 2</w:t>
+      </w:r>
+      <w:r>
+        <w:rPr>
+          <w:rFonts w:ascii="Times New Roman" w:hAnsi="Times New Roman" w:cs="Times New Roman"/>
+        </w:rPr>
+        <w:t>. Overall mean occupancy (upper and lower bounds and confidence intervals) expected by each exper</w:t>
+      </w:r>
+      <w:r>
+        <w:rPr>
+          <w:rFonts w:ascii="Times New Roman" w:hAnsi="Times New Roman" w:cs="Times New Roman"/>
+        </w:rPr>
+        <w:t>t by species and region (questio</w:t>
+      </w:r>
+      <w:r>
+        <w:rPr>
+          <w:rFonts w:ascii="Times New Roman" w:hAnsi="Times New Roman" w:cs="Times New Roman"/>
+        </w:rPr>
+        <w:t>n 2)</w:t>
+      </w:r>
+    </w:p>
+    <w:p>
+      <w:pPr>
+        <w:rPr>
+          <w:rFonts w:ascii="Times New Roman" w:hAnsi="Times New Roman" w:cs="Times New Roman"/>
+        </w:rPr>
+      </w:pPr>
+    </w:p>
+    <w:p>
+      <w:pPr>
+        <w:rPr>
+          <w:rFonts w:ascii="Times New Roman" w:hAnsi="Times New Roman" w:cs="Times New Roman"/>
+        </w:rPr>
+      </w:pPr>
+      <w:r>
+        <w:rPr>
+          <w:rFonts w:ascii="Times New Roman" w:hAnsi="Times New Roman" w:cs="Times New Roman"/>
+        </w:rPr>
+        <w:t>Figure 3</w:t>
+      </w:r>
+      <w:r>
+        <w:rPr>
+          <w:rFonts w:ascii="Times New Roman" w:hAnsi="Times New Roman" w:cs="Times New Roman"/>
+        </w:rPr>
+        <w:t>. Overall mean occupancy (upper and lower bounds and confidence intervals) expected by each expert by species and region (question 3)</w:t>
+      </w:r>
+    </w:p>
+    <w:p>
+      <w:pPr>
+        <w:rPr>
+          <w:rFonts w:ascii="Times New Roman" w:hAnsi="Times New Roman" w:cs="Times New Roman"/>
+        </w:rPr>
+      </w:pPr>
+    </w:p>
+    <w:p>
+      <w:pPr>
+        <w:rPr>
+          <w:rFonts w:ascii="Times New Roman" w:hAnsi="Times New Roman" w:cs="Times New Roman"/>
+        </w:rPr>
+      </w:pPr>
+    </w:p>
+    <w:p>
+      <w:pPr>
+        <w:rPr>
+          <w:rFonts w:ascii="Times New Roman" w:hAnsi="Times New Roman" w:cs="Times New Roman"/>
+        </w:rPr>
+      </w:pPr>
+      <w:r>
+        <w:rPr>
+          <w:rFonts w:ascii="Times New Roman" w:hAnsi="Times New Roman" w:cs="Times New Roman"/>
+        </w:rPr>
+        <w:t>Figure 4. Number of reaches occupied (out of 100) in relation to stream size (</w:t>
+      </w:r>
+      <w:proofErr w:type="spellStart"/>
+      <w:r>
+        <w:rPr>
+          <w:rFonts w:ascii="Times New Roman" w:hAnsi="Times New Roman" w:cs="Times New Roman"/>
+        </w:rPr>
+        <w:t>sqkm</w:t>
+      </w:r>
+      <w:proofErr w:type="spellEnd"/>
+      <w:r>
+        <w:rPr>
+          <w:rFonts w:ascii="Times New Roman" w:hAnsi="Times New Roman" w:cs="Times New Roman"/>
+        </w:rPr>
+        <w:t xml:space="preserve">) and </w:t>
+      </w:r>
+      <w:proofErr w:type="gramStart"/>
+      <w:r>
+        <w:rPr>
+          <w:rFonts w:ascii="Times New Roman" w:hAnsi="Times New Roman" w:cs="Times New Roman"/>
+        </w:rPr>
+        <w:t>log(</w:t>
+      </w:r>
+      <w:proofErr w:type="gramEnd"/>
+      <w:r>
+        <w:rPr>
+          <w:rFonts w:ascii="Times New Roman" w:hAnsi="Times New Roman" w:cs="Times New Roman"/>
+        </w:rPr>
+        <w:t xml:space="preserve">stream size; </w:t>
+      </w:r>
+      <w:proofErr w:type="spellStart"/>
+      <w:r>
+        <w:rPr>
+          <w:rFonts w:ascii="Times New Roman" w:hAnsi="Times New Roman" w:cs="Times New Roman"/>
+        </w:rPr>
+        <w:t>sqkm</w:t>
+      </w:r>
+      <w:proofErr w:type="spellEnd"/>
+      <w:r>
+        <w:rPr>
+          <w:rFonts w:ascii="Times New Roman" w:hAnsi="Times New Roman" w:cs="Times New Roman"/>
+        </w:rPr>
+        <w:t>) (question 4).</w:t>
+      </w:r>
+    </w:p>
+    <w:p>
+      <w:pPr>
+        <w:rPr>
+          <w:rFonts w:ascii="Times New Roman" w:hAnsi="Times New Roman" w:cs="Times New Roman"/>
+        </w:rPr>
+      </w:pPr>
+    </w:p>
+    <w:p>
+      <w:pPr>
+        <w:rPr>
+          <w:rFonts w:ascii="Times New Roman" w:hAnsi="Times New Roman" w:cs="Times New Roman"/>
+        </w:rPr>
+      </w:pPr>
+      <w:r>
+        <w:rPr>
+          <w:rFonts w:ascii="Times New Roman" w:hAnsi="Times New Roman" w:cs="Times New Roman"/>
+        </w:rPr>
+        <w:t xml:space="preserve">Figure 5. Number of reaches occupied (out of 100) in relation to mean summer (June, July, </w:t>
+      </w:r>
+      <w:r>
+        <w:rPr>
+          <w:rFonts w:ascii="Times New Roman" w:hAnsi="Times New Roman" w:cs="Times New Roman"/>
+        </w:rPr>
+        <w:t>August) stream temperature (C) (question 5).</w:t>
+      </w:r>
+    </w:p>
+    <w:p>
+      <w:pPr>
+        <w:rPr>
+          <w:rFonts w:ascii="Times New Roman" w:hAnsi="Times New Roman" w:cs="Times New Roman"/>
+        </w:rPr>
+      </w:pPr>
+    </w:p>
+    <w:p>
+      <w:pPr>
+        <w:rPr>
+          <w:rFonts w:ascii="Times New Roman" w:hAnsi="Times New Roman" w:cs="Times New Roman"/>
+        </w:rPr>
+      </w:pPr>
+      <w:r>
+        <w:rPr>
+          <w:rFonts w:ascii="Times New Roman" w:hAnsi="Times New Roman" w:cs="Times New Roman"/>
+        </w:rPr>
+        <w:t>Figure 6. Number of reaches occupied (out of 100) in relation to streamflow for small and large streams. (</w:t>
+      </w:r>
+      <w:proofErr w:type="gramStart"/>
+      <w:r>
+        <w:rPr>
+          <w:rFonts w:ascii="Times New Roman" w:hAnsi="Times New Roman" w:cs="Times New Roman"/>
+        </w:rPr>
+        <w:t>question</w:t>
+      </w:r>
+      <w:proofErr w:type="gramEnd"/>
+      <w:r>
+        <w:rPr>
+          <w:rFonts w:ascii="Times New Roman" w:hAnsi="Times New Roman" w:cs="Times New Roman"/>
+        </w:rPr>
+        <w:t xml:space="preserve"> 6)</w:t>
+      </w:r>
+    </w:p>
+    <w:p>
+      <w:pPr>
+        <w:rPr>
+          <w:rFonts w:ascii="Times New Roman" w:hAnsi="Times New Roman" w:cs="Times New Roman"/>
+        </w:rPr>
+      </w:pPr>
+    </w:p>
+    <w:p>
+      <w:pPr>
+        <w:rPr>
+          <w:rFonts w:ascii="Times New Roman" w:hAnsi="Times New Roman" w:cs="Times New Roman"/>
+        </w:rPr>
+      </w:pPr>
+      <w:r>
+        <w:rPr>
+          <w:rFonts w:ascii="Times New Roman" w:hAnsi="Times New Roman" w:cs="Times New Roman"/>
+        </w:rPr>
+        <w:t>Figure 7. (</w:t>
+      </w:r>
+      <w:proofErr w:type="gramStart"/>
+      <w:r>
+        <w:rPr>
+          <w:rFonts w:ascii="Times New Roman" w:hAnsi="Times New Roman" w:cs="Times New Roman"/>
+        </w:rPr>
+        <w:t>question</w:t>
+      </w:r>
+      <w:proofErr w:type="gramEnd"/>
+      <w:r>
+        <w:rPr>
+          <w:rFonts w:ascii="Times New Roman" w:hAnsi="Times New Roman" w:cs="Times New Roman"/>
+        </w:rPr>
+        <w:t xml:space="preserve"> 7</w:t>
+      </w:r>
+      <w:r>
+        <w:rPr>
+          <w:rFonts w:ascii="Times New Roman" w:hAnsi="Times New Roman" w:cs="Times New Roman"/>
+        </w:rPr>
+        <w:t>)</w:t>
+      </w:r>
+    </w:p>
+    <w:p>
+      <w:pPr>
+        <w:rPr>
+          <w:rFonts w:ascii="Times New Roman" w:hAnsi="Times New Roman" w:cs="Times New Roman"/>
+        </w:rPr>
+      </w:pPr>
+    </w:p>
+    <w:p>
+      <w:pPr>
+        <w:rPr>
+          <w:rFonts w:ascii="Times New Roman" w:hAnsi="Times New Roman" w:cs="Times New Roman"/>
+        </w:rPr>
+      </w:pPr>
+      <w:r>
+        <w:rPr>
+          <w:rFonts w:ascii="Times New Roman" w:hAnsi="Times New Roman" w:cs="Times New Roman"/>
+        </w:rPr>
+        <w:t>Figure 7. (</w:t>
+      </w:r>
+      <w:proofErr w:type="gramStart"/>
+      <w:r>
+        <w:rPr>
+          <w:rFonts w:ascii="Times New Roman" w:hAnsi="Times New Roman" w:cs="Times New Roman"/>
+        </w:rPr>
+        <w:t>ques</w:t>
+      </w:r>
+      <w:r>
+        <w:rPr>
+          <w:rFonts w:ascii="Times New Roman" w:hAnsi="Times New Roman" w:cs="Times New Roman"/>
+        </w:rPr>
+        <w:t>tion</w:t>
+      </w:r>
+      <w:proofErr w:type="gramEnd"/>
+      <w:r>
+        <w:rPr>
+          <w:rFonts w:ascii="Times New Roman" w:hAnsi="Times New Roman" w:cs="Times New Roman"/>
+        </w:rPr>
+        <w:t xml:space="preserve"> 8</w:t>
+      </w:r>
+      <w:r>
+        <w:rPr>
+          <w:rFonts w:ascii="Times New Roman" w:hAnsi="Times New Roman" w:cs="Times New Roman"/>
+        </w:rPr>
+        <w:t>)</w:t>
+      </w:r>
+    </w:p>
+    <w:p>
+      <w:pPr>
+        <w:rPr>
+          <w:rFonts w:ascii="Times New Roman" w:hAnsi="Times New Roman" w:cs="Times New Roman"/>
+        </w:rPr>
+      </w:pPr>
+    </w:p>
+    <w:p>
+      <w:pPr>
+        <w:rPr>
+          <w:rFonts w:ascii="Times New Roman" w:hAnsi="Times New Roman" w:cs="Times New Roman"/>
+        </w:rPr>
+      </w:pPr>
+      <w:r>
+        <w:rPr>
+          <w:rFonts w:ascii="Times New Roman" w:hAnsi="Times New Roman" w:cs="Times New Roman"/>
+        </w:rPr>
+        <w:t>Table 2. GLM for occupancy (+ model fit)</w:t>
+      </w:r>
+    </w:p>
+    <w:p>
+      <w:pPr>
+        <w:rPr>
+          <w:rFonts w:ascii="Times New Roman" w:hAnsi="Times New Roman" w:cs="Times New Roman"/>
+        </w:rPr>
+      </w:pPr>
+    </w:p>
+    <w:p>
+      <w:pPr>
+        <w:rPr>
+          <w:rFonts w:ascii="Times New Roman" w:hAnsi="Times New Roman" w:cs="Times New Roman"/>
+        </w:rPr>
+      </w:pPr>
+      <w:r>
+        <w:rPr>
+          <w:rFonts w:ascii="Times New Roman" w:hAnsi="Times New Roman" w:cs="Times New Roman"/>
+        </w:rPr>
+        <w:t>Figure 8. Residuals</w:t>
+      </w:r>
+    </w:p>
+    <w:p>
+      <w:pPr>
+        <w:rPr>
+          <w:rFonts w:ascii="Times New Roman" w:hAnsi="Times New Roman" w:cs="Times New Roman"/>
+        </w:rPr>
+      </w:pPr>
+    </w:p>
+    <w:p>
+      <w:pPr>
+        <w:rPr>
+          <w:rFonts w:ascii="Times New Roman" w:hAnsi="Times New Roman" w:cs="Times New Roman"/>
+        </w:rPr>
+      </w:pPr>
+      <w:r>
+        <w:rPr>
+          <w:rFonts w:ascii="Times New Roman" w:hAnsi="Times New Roman" w:cs="Times New Roman"/>
+        </w:rPr>
+        <w:t>Figure 9. Predicted vs. observed</w:t>
+      </w:r>
+    </w:p>
+    <w:p>
+      <w:pPr>
+        <w:rPr>
+          <w:rFonts w:ascii="Times New Roman" w:hAnsi="Times New Roman" w:cs="Times New Roman"/>
+        </w:rPr>
+      </w:pPr>
+    </w:p>
+    <w:p>
+      <w:pPr>
+        <w:rPr>
+          <w:rFonts w:ascii="Times New Roman" w:hAnsi="Times New Roman" w:cs="Times New Roman"/>
+        </w:rPr>
+      </w:pPr>
+      <w:r>
+        <w:rPr>
+          <w:rFonts w:ascii="Times New Roman" w:hAnsi="Times New Roman" w:cs="Times New Roman"/>
+        </w:rPr>
+        <w:t xml:space="preserve">Figure 10. </w:t>
+      </w:r>
+      <w:r>
+        <w:rPr>
+          <w:rFonts w:ascii="Times New Roman" w:hAnsi="Times New Roman" w:cs="Times New Roman"/>
+        </w:rPr>
+        <w:t>Example of mean predicted occupancy (Deerfield)</w:t>
+      </w:r>
+      <w:bookmarkStart w:id="0" w:name="_GoBack"/>
+      <w:bookmarkEnd w:id="0"/>
+    </w:p>
+    <w:p>
+      <w:pPr>
+        <w:rPr>
+          <w:rFonts w:ascii="Times New Roman" w:hAnsi="Times New Roman" w:cs="Times New Roman"/>
+        </w:rPr>
+      </w:pPr>
+    </w:p>
+    <w:p>
+      <w:pPr>
+        <w:rPr>
+          <w:rFonts w:ascii="Times New Roman" w:hAnsi="Times New Roman" w:cs="Times New Roman"/>
+        </w:rPr>
+      </w:pPr>
+    </w:p>
+    <w:p>
+      <w:pPr>
+        <w:rPr>
+          <w:rFonts w:ascii="Times New Roman" w:hAnsi="Times New Roman" w:cs="Times New Roman"/>
+        </w:rPr>
+      </w:pPr>
+    </w:p>
     <w:p>
       <w:pPr>
         <w:rPr>
@@ -16046,7 +16541,7 @@
         <w:rStyle w:val="PageNumber"/>
         <w:noProof/>
       </w:rPr>
-      <w:t>11</w:t>
+      <w:t>15</w:t>
     </w:r>
     <w:r>
       <w:rPr>
@@ -18424,7 +18919,7 @@
 </file>
 
 <file path=customXml/itemProps1.xml><?xml version="1.0" encoding="utf-8"?>
-<ds:datastoreItem xmlns:ds="http://schemas.openxmlformats.org/officeDocument/2006/customXml" ds:itemID="{992B2E6A-74D9-E645-97D7-1613FDFCC1DE}">
+<ds:datastoreItem xmlns:ds="http://schemas.openxmlformats.org/officeDocument/2006/customXml" ds:itemID="{C8802058-4FB5-1048-A088-A7F77E521D47}">
   <ds:schemaRefs>
     <ds:schemaRef ds:uri="http://schemas.openxmlformats.org/officeDocument/2006/bibliography"/>
   </ds:schemaRefs>

</xml_diff>